<commit_message>
added bank option to reservation added csrf token edit reservation pdf make reservation page mobile responsive fix bugs on generating Room ID temporary disable some features on admin page optimized edit profile
</commit_message>
<xml_diff>
--- a/assets/reservation.docx
+++ b/assets/reservation.docx
@@ -170,8 +170,6 @@
         </w:rPr>
         <w:t>Thank you for choosing to stay at Northwood Hotel</w:t>
       </w:r>
-      <w:bookmarkStart w:id="1" w:name="_GoBack"/>
-      <w:bookmarkEnd w:id="1"/>
     </w:p>
     <w:p>
       <w:pPr>
@@ -462,7 +460,15 @@
               <w:rPr>
                 <w:rFonts w:ascii="Calibri" w:eastAsia="Calibri" w:hAnsi="Calibri" w:cs="Calibri"/>
               </w:rPr>
-              <w:t>Room Type:</w:t>
+              <w:t>Guest</w:t>
+            </w:r>
+            <w:bookmarkStart w:id="1" w:name="_GoBack"/>
+            <w:bookmarkEnd w:id="1"/>
+            <w:r>
+              <w:rPr>
+                <w:rFonts w:ascii="Calibri" w:eastAsia="Calibri" w:hAnsi="Calibri" w:cs="Calibri"/>
+              </w:rPr>
+              <w:t xml:space="preserve"> Type:</w:t>
             </w:r>
           </w:p>
         </w:tc>
@@ -754,13 +760,7 @@
         <w:rPr>
           <w:rFonts w:ascii="Calibri" w:eastAsia="Calibri" w:hAnsi="Calibri" w:cs="Calibri"/>
         </w:rPr>
-        <w:t>reservations. We try to ho</w:t>
-      </w:r>
-      <w:r>
-        <w:rPr>
-          <w:rFonts w:ascii="Calibri" w:eastAsia="Calibri" w:hAnsi="Calibri" w:cs="Calibri"/>
-        </w:rPr>
-        <w:t>nour all requests however bedding configuration is not guaranteed and will be confirmed upon arrival, and subject to availability.</w:t>
+        <w:t>reservations. We try to honour all requests however bedding configuration is not guaranteed and will be confirmed upon arrival, and subject to availability.</w:t>
       </w:r>
     </w:p>
     <w:p>
@@ -817,19 +817,7 @@
         <w:rPr>
           <w:rFonts w:ascii="Calibri" w:eastAsia="Calibri" w:hAnsi="Calibri" w:cs="Calibri"/>
         </w:rPr>
-        <w:t>To guarantee your reservation a down payment of 50% of the total package amount must be made as soon as the</w:t>
-      </w:r>
-      <w:r>
-        <w:rPr>
-          <w:rFonts w:ascii="Calibri" w:eastAsia="Calibri" w:hAnsi="Calibri" w:cs="Calibri"/>
-        </w:rPr>
-        <w:t xml:space="preserve"> booking is confirmed (within 48 hours of guest confirmation) and full payment must be paid during check-in. Failure to deposit down payment will result in forfeiture of reservation. Failure to make full payment will nullify the booking and consequently be</w:t>
-      </w:r>
-      <w:r>
-        <w:rPr>
-          <w:rFonts w:ascii="Calibri" w:eastAsia="Calibri" w:hAnsi="Calibri" w:cs="Calibri"/>
-        </w:rPr>
-        <w:t>stows on Northwood Hotel the right to disallow the guest to use our facilities.</w:t>
+        <w:t>To guarantee your reservation a down payment of 50% of the total package amount must be made as soon as the booking is confirmed (within 48 hours of guest confirmation) and full payment must be paid during check-in. Failure to deposit down payment will result in forfeiture of reservation. Failure to make full payment will nullify the booking and consequently bestows on Northwood Hotel the right to disallow the guest to use our facilities.</w:t>
       </w:r>
     </w:p>
     <w:p>
@@ -916,13 +904,7 @@
         <w:rPr>
           <w:rFonts w:ascii="Calibri" w:eastAsia="Calibri" w:hAnsi="Calibri" w:cs="Calibri"/>
         </w:rPr>
-        <w:t xml:space="preserve">The rooms </w:t>
-      </w:r>
-      <w:r>
-        <w:rPr>
-          <w:rFonts w:ascii="Calibri" w:eastAsia="Calibri" w:hAnsi="Calibri" w:cs="Calibri"/>
-        </w:rPr>
-        <w:t>are all strictly non-smoking.</w:t>
+        <w:t>The rooms are all strictly non-smoking.</w:t>
       </w:r>
     </w:p>
     <w:p>

</xml_diff>